<commit_message>
Alterando alguns atributos na Especificação do projeto.
</commit_message>
<xml_diff>
--- a/especificacao-do-projeto.docx
+++ b/especificacao-do-projeto.docx
@@ -85,7 +85,9 @@
         </w:rPr>
         <w:t>Nosso projeto será uma plataforma de gerenciamento de estoque e clientes. Nesse projeto teremos duas entidades principais PRODUTO e CLIENTE, a maioria das funcionalidades dependem diretamente desses.</w:t>
       </w:r>
-      <w:r>
+    </w:p>
+    <w:p>
+      <w:pPr>
         <w:rPr>
           <w:rFonts w:ascii="Arial" w:hAnsi="Arial" w:cs="Arial"/>
           <w:b/>
@@ -93,9 +95,20 @@
           <w:sz w:val="24"/>
           <w:szCs w:val="24"/>
         </w:rPr>
+      </w:pPr>
+      <w:r>
+        <w:rPr>
+          <w:rFonts w:ascii="Arial" w:hAnsi="Arial" w:cs="Arial"/>
+          <w:b/>
+          <w:bCs/>
+          <w:sz w:val="24"/>
+          <w:szCs w:val="24"/>
+        </w:rPr>
         <w:br/>
         <w:t>O PRODUTO possui como atributos:</w:t>
       </w:r>
+      <w:bookmarkStart w:id="0" w:name="_GoBack"/>
+      <w:bookmarkEnd w:id="0"/>
     </w:p>
     <w:p>
       <w:pPr>
@@ -181,6 +194,23 @@
           <w:sz w:val="24"/>
           <w:szCs w:val="24"/>
         </w:rPr>
+        <w:t>- Preço de Venda</w:t>
+      </w:r>
+    </w:p>
+    <w:p>
+      <w:pPr>
+        <w:rPr>
+          <w:rFonts w:ascii="Arial" w:hAnsi="Arial" w:cs="Arial"/>
+          <w:sz w:val="24"/>
+          <w:szCs w:val="24"/>
+        </w:rPr>
+      </w:pPr>
+      <w:r>
+        <w:rPr>
+          <w:rFonts w:ascii="Arial" w:hAnsi="Arial" w:cs="Arial"/>
+          <w:sz w:val="24"/>
+          <w:szCs w:val="24"/>
+        </w:rPr>
         <w:t>- Quantidade</w:t>
       </w:r>
     </w:p>
@@ -198,7 +228,25 @@
           <w:sz w:val="24"/>
           <w:szCs w:val="24"/>
         </w:rPr>
-        <w:t>- Preço</w:t>
+        <w:t>- Preço de Compra 1</w:t>
+      </w:r>
+    </w:p>
+    <w:p>
+      <w:pPr>
+        <w:rPr>
+          <w:rFonts w:ascii="Arial" w:hAnsi="Arial" w:cs="Arial"/>
+          <w:sz w:val="24"/>
+          <w:szCs w:val="24"/>
+          <w:u w:val="single"/>
+        </w:rPr>
+      </w:pPr>
+      <w:r>
+        <w:rPr>
+          <w:rFonts w:ascii="Arial" w:hAnsi="Arial" w:cs="Arial"/>
+          <w:sz w:val="24"/>
+          <w:szCs w:val="24"/>
+        </w:rPr>
+        <w:t>- Preço de Compra 2</w:t>
       </w:r>
     </w:p>
     <w:p>
@@ -219,115 +267,9 @@
           <w:sz w:val="24"/>
           <w:szCs w:val="24"/>
         </w:rPr>
-        <w:t>O Cliente possui como atributos:</w:t>
-      </w:r>
-    </w:p>
-    <w:p>
-      <w:pPr>
-        <w:rPr>
-          <w:rFonts w:ascii="Arial" w:hAnsi="Arial" w:cs="Arial"/>
-          <w:sz w:val="24"/>
-          <w:szCs w:val="24"/>
-        </w:rPr>
-      </w:pPr>
-      <w:r>
-        <w:rPr>
-          <w:rFonts w:ascii="Arial" w:hAnsi="Arial" w:cs="Arial"/>
-          <w:sz w:val="24"/>
-          <w:szCs w:val="24"/>
-        </w:rPr>
-        <w:t>- CPF (</w:t>
-      </w:r>
-      <w:proofErr w:type="spellStart"/>
-      <w:r>
-        <w:rPr>
-          <w:rFonts w:ascii="Arial" w:hAnsi="Arial" w:cs="Arial"/>
-          <w:sz w:val="24"/>
-          <w:szCs w:val="24"/>
-        </w:rPr>
-        <w:t>primary</w:t>
-      </w:r>
-      <w:proofErr w:type="spellEnd"/>
-      <w:r>
-        <w:rPr>
-          <w:rFonts w:ascii="Arial" w:hAnsi="Arial" w:cs="Arial"/>
-          <w:sz w:val="24"/>
-          <w:szCs w:val="24"/>
-        </w:rPr>
-        <w:t xml:space="preserve"> </w:t>
-      </w:r>
-      <w:proofErr w:type="spellStart"/>
-      <w:r>
-        <w:rPr>
-          <w:rFonts w:ascii="Arial" w:hAnsi="Arial" w:cs="Arial"/>
-          <w:sz w:val="24"/>
-          <w:szCs w:val="24"/>
-        </w:rPr>
-        <w:t>key</w:t>
-      </w:r>
-      <w:proofErr w:type="spellEnd"/>
-      <w:r>
-        <w:rPr>
-          <w:rFonts w:ascii="Arial" w:hAnsi="Arial" w:cs="Arial"/>
-          <w:sz w:val="24"/>
-          <w:szCs w:val="24"/>
-        </w:rPr>
-        <w:t>)</w:t>
-      </w:r>
-    </w:p>
-    <w:p>
-      <w:pPr>
-        <w:rPr>
-          <w:rFonts w:ascii="Arial" w:hAnsi="Arial" w:cs="Arial"/>
-          <w:sz w:val="24"/>
-          <w:szCs w:val="24"/>
-        </w:rPr>
-      </w:pPr>
-      <w:r>
-        <w:rPr>
-          <w:rFonts w:ascii="Arial" w:hAnsi="Arial" w:cs="Arial"/>
-          <w:sz w:val="24"/>
-          <w:szCs w:val="24"/>
-        </w:rPr>
-        <w:t>- Nome</w:t>
-      </w:r>
-    </w:p>
-    <w:p>
-      <w:pPr>
-        <w:rPr>
-          <w:rFonts w:ascii="Arial" w:hAnsi="Arial" w:cs="Arial"/>
-          <w:sz w:val="24"/>
-          <w:szCs w:val="24"/>
-        </w:rPr>
-      </w:pPr>
-      <w:r>
-        <w:rPr>
-          <w:rFonts w:ascii="Arial" w:hAnsi="Arial" w:cs="Arial"/>
-          <w:sz w:val="24"/>
-          <w:szCs w:val="24"/>
-        </w:rPr>
-        <w:t>- Divida</w:t>
-      </w:r>
-    </w:p>
-    <w:p>
-      <w:pPr>
-        <w:rPr>
-          <w:rFonts w:ascii="Arial" w:hAnsi="Arial" w:cs="Arial"/>
-          <w:sz w:val="24"/>
-          <w:szCs w:val="24"/>
-        </w:rPr>
-      </w:pPr>
-      <w:r>
-        <w:rPr>
-          <w:rFonts w:ascii="Arial" w:hAnsi="Arial" w:cs="Arial"/>
-          <w:sz w:val="24"/>
-          <w:szCs w:val="24"/>
-        </w:rPr>
-        <w:t>- Lista de ID de Produtos Comprados</w:t>
-      </w:r>
-    </w:p>
-    <w:p>
-      <w:pPr>
+        <w:t xml:space="preserve">O </w:t>
+      </w:r>
+      <w:r>
         <w:rPr>
           <w:rFonts w:ascii="Arial" w:hAnsi="Arial" w:cs="Arial"/>
           <w:b/>
@@ -335,7 +277,8 @@
           <w:sz w:val="24"/>
           <w:szCs w:val="24"/>
         </w:rPr>
-      </w:pPr>
+        <w:t>CONTATO</w:t>
+      </w:r>
       <w:r>
         <w:rPr>
           <w:rFonts w:ascii="Arial" w:hAnsi="Arial" w:cs="Arial"/>
@@ -344,212 +287,237 @@
           <w:sz w:val="24"/>
           <w:szCs w:val="24"/>
         </w:rPr>
-        <w:t>Já em relação a funções dentro dessa plataforma teremos:</w:t>
-      </w:r>
-    </w:p>
-    <w:p>
-      <w:pPr>
-        <w:rPr>
-          <w:rFonts w:ascii="Arial" w:hAnsi="Arial" w:cs="Arial"/>
-          <w:sz w:val="24"/>
-          <w:szCs w:val="24"/>
-        </w:rPr>
-      </w:pPr>
-      <w:r>
-        <w:rPr>
-          <w:rFonts w:ascii="Arial" w:hAnsi="Arial" w:cs="Arial"/>
-          <w:sz w:val="24"/>
-          <w:szCs w:val="24"/>
-        </w:rPr>
-        <w:t>- Registrar um novo PRODUTO</w:t>
-      </w:r>
-    </w:p>
-    <w:p>
-      <w:pPr>
-        <w:rPr>
-          <w:rFonts w:ascii="Arial" w:hAnsi="Arial" w:cs="Arial"/>
-          <w:sz w:val="24"/>
-          <w:szCs w:val="24"/>
-        </w:rPr>
-      </w:pPr>
-      <w:r>
-        <w:rPr>
-          <w:rFonts w:ascii="Arial" w:hAnsi="Arial" w:cs="Arial"/>
-          <w:sz w:val="24"/>
-          <w:szCs w:val="24"/>
-        </w:rPr>
-        <w:t>- Excluir um PRODUTO</w:t>
-      </w:r>
-    </w:p>
-    <w:p>
-      <w:pPr>
-        <w:rPr>
-          <w:rFonts w:ascii="Arial" w:hAnsi="Arial" w:cs="Arial"/>
-          <w:sz w:val="24"/>
-          <w:szCs w:val="24"/>
-        </w:rPr>
-      </w:pPr>
-      <w:r>
-        <w:rPr>
-          <w:rFonts w:ascii="Arial" w:hAnsi="Arial" w:cs="Arial"/>
-          <w:sz w:val="24"/>
-          <w:szCs w:val="24"/>
-        </w:rPr>
-        <w:t>- Dar baixa em uma quantidade X de PRODUTOS</w:t>
-      </w:r>
-    </w:p>
-    <w:p>
-      <w:pPr>
-        <w:rPr>
-          <w:rFonts w:ascii="Arial" w:hAnsi="Arial" w:cs="Arial"/>
-          <w:sz w:val="24"/>
-          <w:szCs w:val="24"/>
-        </w:rPr>
-      </w:pPr>
-      <w:r>
-        <w:rPr>
-          <w:rFonts w:ascii="Arial" w:hAnsi="Arial" w:cs="Arial"/>
-          <w:sz w:val="24"/>
-          <w:szCs w:val="24"/>
-        </w:rPr>
-        <w:t>- Adicionar X quantidade desse PRODUTO ao estoque</w:t>
-      </w:r>
-    </w:p>
-    <w:p>
-      <w:pPr>
-        <w:rPr>
-          <w:rFonts w:ascii="Arial" w:hAnsi="Arial" w:cs="Arial"/>
-          <w:sz w:val="24"/>
-          <w:szCs w:val="24"/>
-        </w:rPr>
-      </w:pPr>
-      <w:r>
-        <w:rPr>
-          <w:rFonts w:ascii="Arial" w:hAnsi="Arial" w:cs="Arial"/>
-          <w:sz w:val="24"/>
-          <w:szCs w:val="24"/>
-        </w:rPr>
-        <w:t>- Editar um PRODUTO</w:t>
-      </w:r>
-      <w:r>
-        <w:rPr>
-          <w:rFonts w:ascii="Arial" w:hAnsi="Arial" w:cs="Arial"/>
-          <w:sz w:val="24"/>
-          <w:szCs w:val="24"/>
-        </w:rPr>
-        <w:t>, inclusive será usa</w:t>
-      </w:r>
-      <w:r>
-        <w:rPr>
-          <w:rFonts w:ascii="Arial" w:hAnsi="Arial" w:cs="Arial"/>
-          <w:sz w:val="24"/>
-          <w:szCs w:val="24"/>
-        </w:rPr>
-        <w:t>do para realizar as duas funções anteriores</w:t>
-      </w:r>
-    </w:p>
-    <w:p>
-      <w:pPr>
-        <w:rPr>
-          <w:rFonts w:ascii="Arial" w:hAnsi="Arial" w:cs="Arial"/>
-          <w:sz w:val="24"/>
-          <w:szCs w:val="24"/>
-        </w:rPr>
-      </w:pPr>
-      <w:r>
-        <w:rPr>
-          <w:rFonts w:ascii="Arial" w:hAnsi="Arial" w:cs="Arial"/>
-          <w:sz w:val="24"/>
-          <w:szCs w:val="24"/>
-        </w:rPr>
-        <w:t>- Registrar um novo CLIENTE</w:t>
-      </w:r>
-    </w:p>
-    <w:p>
-      <w:pPr>
-        <w:rPr>
-          <w:rFonts w:ascii="Arial" w:hAnsi="Arial" w:cs="Arial"/>
-          <w:sz w:val="24"/>
-          <w:szCs w:val="24"/>
-        </w:rPr>
-      </w:pPr>
-      <w:r>
-        <w:rPr>
-          <w:rFonts w:ascii="Arial" w:hAnsi="Arial" w:cs="Arial"/>
-          <w:sz w:val="24"/>
-          <w:szCs w:val="24"/>
-        </w:rPr>
-        <w:t>- Excluir um CLIENTE</w:t>
-      </w:r>
-    </w:p>
-    <w:p>
-      <w:pPr>
-        <w:rPr>
-          <w:rFonts w:ascii="Arial" w:hAnsi="Arial" w:cs="Arial"/>
-          <w:sz w:val="24"/>
-          <w:szCs w:val="24"/>
-        </w:rPr>
-      </w:pPr>
-      <w:r>
-        <w:rPr>
-          <w:rFonts w:ascii="Arial" w:hAnsi="Arial" w:cs="Arial"/>
-          <w:sz w:val="24"/>
-          <w:szCs w:val="24"/>
-        </w:rPr>
-        <w:t>- Editar um CLIENTE</w:t>
-      </w:r>
-    </w:p>
-    <w:p>
-      <w:pPr>
-        <w:rPr>
-          <w:rFonts w:ascii="Arial" w:hAnsi="Arial" w:cs="Arial"/>
-          <w:sz w:val="24"/>
-          <w:szCs w:val="24"/>
-        </w:rPr>
-      </w:pPr>
-      <w:r>
-        <w:rPr>
-          <w:rFonts w:ascii="Arial" w:hAnsi="Arial" w:cs="Arial"/>
-          <w:sz w:val="24"/>
-          <w:szCs w:val="24"/>
-        </w:rPr>
-        <w:t>- Adicionar um PRODUTO a lista de débitos do CLIENTE</w:t>
-      </w:r>
-    </w:p>
-    <w:p>
-      <w:pPr>
-        <w:rPr>
-          <w:rFonts w:ascii="Arial" w:hAnsi="Arial" w:cs="Arial"/>
-          <w:sz w:val="24"/>
-          <w:szCs w:val="24"/>
-        </w:rPr>
-      </w:pPr>
-      <w:r>
-        <w:rPr>
-          <w:rFonts w:ascii="Arial" w:hAnsi="Arial" w:cs="Arial"/>
-          <w:sz w:val="24"/>
-          <w:szCs w:val="24"/>
-        </w:rPr>
-        <w:t>- Remover um PRODUTO da lista de débito do CLIENTE</w:t>
-      </w:r>
-    </w:p>
-    <w:p>
-      <w:pPr>
-        <w:rPr>
-          <w:rFonts w:ascii="Arial" w:hAnsi="Arial" w:cs="Arial"/>
-          <w:sz w:val="24"/>
-          <w:szCs w:val="24"/>
-        </w:rPr>
-      </w:pPr>
-      <w:r>
-        <w:rPr>
-          <w:rFonts w:ascii="Arial" w:hAnsi="Arial" w:cs="Arial"/>
-          <w:sz w:val="24"/>
-          <w:szCs w:val="24"/>
-        </w:rPr>
-        <w:t>- Verificar a divida que o CLIENTE possui com a loja</w:t>
-      </w:r>
-    </w:p>
+        <w:t xml:space="preserve"> possui como atributos:</w:t>
+      </w:r>
+    </w:p>
+    <w:p>
+      <w:pPr>
+        <w:rPr>
+          <w:rFonts w:ascii="Arial" w:hAnsi="Arial" w:cs="Arial"/>
+          <w:sz w:val="24"/>
+          <w:szCs w:val="24"/>
+        </w:rPr>
+      </w:pPr>
+      <w:r>
+        <w:rPr>
+          <w:rFonts w:ascii="Arial" w:hAnsi="Arial" w:cs="Arial"/>
+          <w:sz w:val="24"/>
+          <w:szCs w:val="24"/>
+        </w:rPr>
+        <w:t>- ID (</w:t>
+      </w:r>
+      <w:proofErr w:type="spellStart"/>
+      <w:r>
+        <w:rPr>
+          <w:rFonts w:ascii="Arial" w:hAnsi="Arial" w:cs="Arial"/>
+          <w:sz w:val="24"/>
+          <w:szCs w:val="24"/>
+        </w:rPr>
+        <w:t>primary</w:t>
+      </w:r>
+      <w:proofErr w:type="spellEnd"/>
+      <w:r>
+        <w:rPr>
+          <w:rFonts w:ascii="Arial" w:hAnsi="Arial" w:cs="Arial"/>
+          <w:sz w:val="24"/>
+          <w:szCs w:val="24"/>
+        </w:rPr>
+        <w:t xml:space="preserve"> </w:t>
+      </w:r>
+      <w:proofErr w:type="spellStart"/>
+      <w:r>
+        <w:rPr>
+          <w:rFonts w:ascii="Arial" w:hAnsi="Arial" w:cs="Arial"/>
+          <w:sz w:val="24"/>
+          <w:szCs w:val="24"/>
+        </w:rPr>
+        <w:t>key</w:t>
+      </w:r>
+      <w:proofErr w:type="spellEnd"/>
+      <w:r>
+        <w:rPr>
+          <w:rFonts w:ascii="Arial" w:hAnsi="Arial" w:cs="Arial"/>
+          <w:sz w:val="24"/>
+          <w:szCs w:val="24"/>
+        </w:rPr>
+        <w:t>)</w:t>
+      </w:r>
+    </w:p>
+    <w:p>
+      <w:pPr>
+        <w:rPr>
+          <w:rFonts w:ascii="Arial" w:hAnsi="Arial" w:cs="Arial"/>
+          <w:sz w:val="24"/>
+          <w:szCs w:val="24"/>
+        </w:rPr>
+      </w:pPr>
+      <w:r>
+        <w:rPr>
+          <w:rFonts w:ascii="Arial" w:hAnsi="Arial" w:cs="Arial"/>
+          <w:sz w:val="24"/>
+          <w:szCs w:val="24"/>
+        </w:rPr>
+        <w:t>- Nome</w:t>
+      </w:r>
+    </w:p>
+    <w:p>
+      <w:pPr>
+        <w:rPr>
+          <w:rFonts w:ascii="Arial" w:hAnsi="Arial" w:cs="Arial"/>
+          <w:sz w:val="24"/>
+          <w:szCs w:val="24"/>
+        </w:rPr>
+      </w:pPr>
+      <w:r>
+        <w:rPr>
+          <w:rFonts w:ascii="Arial" w:hAnsi="Arial" w:cs="Arial"/>
+          <w:sz w:val="24"/>
+          <w:szCs w:val="24"/>
+        </w:rPr>
+        <w:t>- Apelido</w:t>
+      </w:r>
+    </w:p>
+    <w:p>
+      <w:pPr>
+        <w:rPr>
+          <w:rFonts w:ascii="Arial" w:hAnsi="Arial" w:cs="Arial"/>
+          <w:sz w:val="24"/>
+          <w:szCs w:val="24"/>
+          <w:u w:val="single"/>
+        </w:rPr>
+      </w:pPr>
+      <w:r>
+        <w:rPr>
+          <w:rFonts w:ascii="Arial" w:hAnsi="Arial" w:cs="Arial"/>
+          <w:sz w:val="24"/>
+          <w:szCs w:val="24"/>
+        </w:rPr>
+        <w:t>- Oficina</w:t>
+      </w:r>
+    </w:p>
+    <w:p>
+      <w:pPr>
+        <w:rPr>
+          <w:rFonts w:ascii="Arial" w:hAnsi="Arial" w:cs="Arial"/>
+          <w:sz w:val="24"/>
+          <w:szCs w:val="24"/>
+        </w:rPr>
+      </w:pPr>
+      <w:bookmarkStart w:id="1" w:name="_Hlk51052135"/>
+      <w:r>
+        <w:rPr>
+          <w:rFonts w:ascii="Arial" w:hAnsi="Arial" w:cs="Arial"/>
+          <w:sz w:val="24"/>
+          <w:szCs w:val="24"/>
+        </w:rPr>
+        <w:t>- Endereço</w:t>
+      </w:r>
+    </w:p>
+    <w:p>
+      <w:pPr>
+        <w:rPr>
+          <w:rFonts w:ascii="Arial" w:hAnsi="Arial" w:cs="Arial"/>
+          <w:sz w:val="24"/>
+          <w:szCs w:val="24"/>
+        </w:rPr>
+      </w:pPr>
+      <w:r>
+        <w:rPr>
+          <w:rFonts w:ascii="Arial" w:hAnsi="Arial" w:cs="Arial"/>
+          <w:sz w:val="24"/>
+          <w:szCs w:val="24"/>
+        </w:rPr>
+        <w:t>- Bairro</w:t>
+      </w:r>
+    </w:p>
+    <w:p>
+      <w:pPr>
+        <w:rPr>
+          <w:rFonts w:ascii="Arial" w:hAnsi="Arial" w:cs="Arial"/>
+          <w:sz w:val="24"/>
+          <w:szCs w:val="24"/>
+        </w:rPr>
+      </w:pPr>
+      <w:r>
+        <w:rPr>
+          <w:rFonts w:ascii="Arial" w:hAnsi="Arial" w:cs="Arial"/>
+          <w:sz w:val="24"/>
+          <w:szCs w:val="24"/>
+        </w:rPr>
+        <w:t>- Cidade</w:t>
+      </w:r>
+    </w:p>
+    <w:p>
+      <w:pPr>
+        <w:rPr>
+          <w:rFonts w:ascii="Arial" w:hAnsi="Arial" w:cs="Arial"/>
+          <w:sz w:val="24"/>
+          <w:szCs w:val="24"/>
+          <w:u w:val="single"/>
+        </w:rPr>
+      </w:pPr>
+      <w:r>
+        <w:rPr>
+          <w:rFonts w:ascii="Arial" w:hAnsi="Arial" w:cs="Arial"/>
+          <w:sz w:val="24"/>
+          <w:szCs w:val="24"/>
+        </w:rPr>
+        <w:t>- Telefone1</w:t>
+      </w:r>
+    </w:p>
+    <w:p>
+      <w:pPr>
+        <w:rPr>
+          <w:rFonts w:ascii="Arial" w:hAnsi="Arial" w:cs="Arial"/>
+          <w:sz w:val="24"/>
+          <w:szCs w:val="24"/>
+        </w:rPr>
+      </w:pPr>
+      <w:r>
+        <w:rPr>
+          <w:rFonts w:ascii="Arial" w:hAnsi="Arial" w:cs="Arial"/>
+          <w:sz w:val="24"/>
+          <w:szCs w:val="24"/>
+        </w:rPr>
+        <w:t>- Telefone 2</w:t>
+      </w:r>
+    </w:p>
+    <w:p>
+      <w:pPr>
+        <w:rPr>
+          <w:rFonts w:ascii="Arial" w:hAnsi="Arial" w:cs="Arial"/>
+          <w:sz w:val="24"/>
+          <w:szCs w:val="24"/>
+          <w:u w:val="single"/>
+        </w:rPr>
+      </w:pPr>
+      <w:r>
+        <w:rPr>
+          <w:rFonts w:ascii="Arial" w:hAnsi="Arial" w:cs="Arial"/>
+          <w:sz w:val="24"/>
+          <w:szCs w:val="24"/>
+        </w:rPr>
+        <w:t>- Telefone 3</w:t>
+      </w:r>
+    </w:p>
+    <w:p>
+      <w:pPr>
+        <w:rPr>
+          <w:rFonts w:ascii="Arial" w:hAnsi="Arial" w:cs="Arial"/>
+          <w:sz w:val="24"/>
+          <w:szCs w:val="24"/>
+        </w:rPr>
+      </w:pPr>
+      <w:r>
+        <w:rPr>
+          <w:rFonts w:ascii="Arial" w:hAnsi="Arial" w:cs="Arial"/>
+          <w:sz w:val="24"/>
+          <w:szCs w:val="24"/>
+        </w:rPr>
+        <w:t>- Observação</w:t>
+      </w:r>
+    </w:p>
+    <w:bookmarkEnd w:id="1"/>
     <w:p>
       <w:pPr>
         <w:rPr>
@@ -568,19 +536,164 @@
           <w:sz w:val="24"/>
           <w:szCs w:val="24"/>
         </w:rPr>
-        <w:t>Enfim a nossa plataforma se sustenta somente nessas duas ENTIDADES, mas creio que, relacionado as funções, talvez tenhamos esquecido alguma função mais secundária, o principal está descrito nesse documento.</w:t>
-      </w:r>
-    </w:p>
-    <w:p>
-      <w:pPr>
-        <w:rPr>
-          <w:rFonts w:ascii="Arial" w:hAnsi="Arial" w:cs="Arial"/>
-          <w:sz w:val="24"/>
-          <w:szCs w:val="24"/>
-        </w:rPr>
-      </w:pPr>
-      <w:bookmarkStart w:id="0" w:name="_GoBack"/>
-      <w:bookmarkEnd w:id="0"/>
+        <w:t>Já em relação a funções dentro dessa plataforma teremos:</w:t>
+      </w:r>
+    </w:p>
+    <w:p>
+      <w:pPr>
+        <w:rPr>
+          <w:rFonts w:ascii="Arial" w:hAnsi="Arial" w:cs="Arial"/>
+          <w:sz w:val="24"/>
+          <w:szCs w:val="24"/>
+        </w:rPr>
+      </w:pPr>
+      <w:r>
+        <w:rPr>
+          <w:rFonts w:ascii="Arial" w:hAnsi="Arial" w:cs="Arial"/>
+          <w:sz w:val="24"/>
+          <w:szCs w:val="24"/>
+        </w:rPr>
+        <w:t>- Registrar um novo PRODUTO</w:t>
+      </w:r>
+    </w:p>
+    <w:p>
+      <w:pPr>
+        <w:rPr>
+          <w:rFonts w:ascii="Arial" w:hAnsi="Arial" w:cs="Arial"/>
+          <w:sz w:val="24"/>
+          <w:szCs w:val="24"/>
+        </w:rPr>
+      </w:pPr>
+      <w:r>
+        <w:rPr>
+          <w:rFonts w:ascii="Arial" w:hAnsi="Arial" w:cs="Arial"/>
+          <w:sz w:val="24"/>
+          <w:szCs w:val="24"/>
+        </w:rPr>
+        <w:t>- Excluir um PRODUTO</w:t>
+      </w:r>
+    </w:p>
+    <w:p>
+      <w:pPr>
+        <w:rPr>
+          <w:rFonts w:ascii="Arial" w:hAnsi="Arial" w:cs="Arial"/>
+          <w:sz w:val="24"/>
+          <w:szCs w:val="24"/>
+        </w:rPr>
+      </w:pPr>
+      <w:r>
+        <w:rPr>
+          <w:rFonts w:ascii="Arial" w:hAnsi="Arial" w:cs="Arial"/>
+          <w:sz w:val="24"/>
+          <w:szCs w:val="24"/>
+        </w:rPr>
+        <w:t>- Dar baixa em uma quantidade X de PRODUTOS</w:t>
+      </w:r>
+    </w:p>
+    <w:p>
+      <w:pPr>
+        <w:rPr>
+          <w:rFonts w:ascii="Arial" w:hAnsi="Arial" w:cs="Arial"/>
+          <w:sz w:val="24"/>
+          <w:szCs w:val="24"/>
+        </w:rPr>
+      </w:pPr>
+      <w:r>
+        <w:rPr>
+          <w:rFonts w:ascii="Arial" w:hAnsi="Arial" w:cs="Arial"/>
+          <w:sz w:val="24"/>
+          <w:szCs w:val="24"/>
+        </w:rPr>
+        <w:t>- Adicionar X quantidade desse PRODUTO ao estoque</w:t>
+      </w:r>
+    </w:p>
+    <w:p>
+      <w:pPr>
+        <w:rPr>
+          <w:rFonts w:ascii="Arial" w:hAnsi="Arial" w:cs="Arial"/>
+          <w:sz w:val="24"/>
+          <w:szCs w:val="24"/>
+        </w:rPr>
+      </w:pPr>
+      <w:r>
+        <w:rPr>
+          <w:rFonts w:ascii="Arial" w:hAnsi="Arial" w:cs="Arial"/>
+          <w:sz w:val="24"/>
+          <w:szCs w:val="24"/>
+        </w:rPr>
+        <w:t>- Editar um PRODUTO, inclusive será usado para realizar as duas funções anteriores</w:t>
+      </w:r>
+    </w:p>
+    <w:p>
+      <w:pPr>
+        <w:rPr>
+          <w:rFonts w:ascii="Arial" w:hAnsi="Arial" w:cs="Arial"/>
+          <w:sz w:val="24"/>
+          <w:szCs w:val="24"/>
+        </w:rPr>
+      </w:pPr>
+      <w:r>
+        <w:rPr>
+          <w:rFonts w:ascii="Arial" w:hAnsi="Arial" w:cs="Arial"/>
+          <w:sz w:val="24"/>
+          <w:szCs w:val="24"/>
+        </w:rPr>
+        <w:t>- Consultar PRODUTOS com estoque abaixo do mínimo</w:t>
+      </w:r>
+    </w:p>
+    <w:p>
+      <w:pPr>
+        <w:rPr>
+          <w:rFonts w:ascii="Arial" w:hAnsi="Arial" w:cs="Arial"/>
+          <w:sz w:val="24"/>
+          <w:szCs w:val="24"/>
+          <w:u w:val="single"/>
+        </w:rPr>
+      </w:pPr>
+      <w:r>
+        <w:rPr>
+          <w:rFonts w:ascii="Arial" w:hAnsi="Arial" w:cs="Arial"/>
+          <w:sz w:val="24"/>
+          <w:szCs w:val="24"/>
+        </w:rPr>
+        <w:t>- Registrar um novo CONTATO</w:t>
+      </w:r>
+    </w:p>
+    <w:p>
+      <w:pPr>
+        <w:rPr>
+          <w:rFonts w:ascii="Arial" w:hAnsi="Arial" w:cs="Arial"/>
+          <w:sz w:val="24"/>
+          <w:szCs w:val="24"/>
+          <w:u w:val="single"/>
+        </w:rPr>
+      </w:pPr>
+      <w:r>
+        <w:rPr>
+          <w:rFonts w:ascii="Arial" w:hAnsi="Arial" w:cs="Arial"/>
+          <w:sz w:val="24"/>
+          <w:szCs w:val="24"/>
+        </w:rPr>
+        <w:t>- Excluir um CONTATO</w:t>
+      </w:r>
+    </w:p>
+    <w:p>
+      <w:pPr>
+        <w:rPr>
+          <w:rFonts w:ascii="Arial" w:hAnsi="Arial" w:cs="Arial"/>
+          <w:sz w:val="24"/>
+          <w:szCs w:val="24"/>
+        </w:rPr>
+      </w:pPr>
+      <w:r>
+        <w:rPr>
+          <w:rFonts w:ascii="Arial" w:hAnsi="Arial" w:cs="Arial"/>
+          <w:sz w:val="24"/>
+          <w:szCs w:val="24"/>
+        </w:rPr>
+        <w:lastRenderedPageBreak/>
+        <w:t>- Editar um CONTATO</w:t>
+      </w:r>
     </w:p>
     <w:sectPr>
       <w:pgSz w:w="11906" w:h="16838"/>
@@ -715,6 +828,7 @@
     <w:lsdException w:name="HTML Sample" w:semiHidden="1" w:unhideWhenUsed="1"/>
     <w:lsdException w:name="HTML Typewriter" w:semiHidden="1" w:unhideWhenUsed="1"/>
     <w:lsdException w:name="HTML Variable" w:semiHidden="1" w:unhideWhenUsed="1"/>
+    <w:lsdException w:name="Normal Table" w:semiHidden="1" w:unhideWhenUsed="1"/>
     <w:lsdException w:name="annotation subject" w:semiHidden="1" w:unhideWhenUsed="1"/>
     <w:lsdException w:name="No List" w:semiHidden="1" w:unhideWhenUsed="1"/>
     <w:lsdException w:name="Outline List 1" w:semiHidden="1" w:unhideWhenUsed="1"/>
@@ -761,8 +875,10 @@
     <w:lsdException w:name="Table Subtle 2" w:semiHidden="1" w:unhideWhenUsed="1"/>
     <w:lsdException w:name="Table Web 1" w:semiHidden="1" w:unhideWhenUsed="1"/>
     <w:lsdException w:name="Table Web 2" w:semiHidden="1" w:unhideWhenUsed="1"/>
+    <w:lsdException w:name="Table Web 3" w:semiHidden="1" w:unhideWhenUsed="1"/>
     <w:lsdException w:name="Balloon Text" w:semiHidden="1" w:unhideWhenUsed="1"/>
     <w:lsdException w:name="Table Grid" w:uiPriority="39"/>
+    <w:lsdException w:name="Table Theme" w:semiHidden="1" w:unhideWhenUsed="1"/>
     <w:lsdException w:name="Placeholder Text" w:semiHidden="1"/>
     <w:lsdException w:name="No Spacing" w:uiPriority="1" w:qFormat="1"/>
     <w:lsdException w:name="Light Shading" w:uiPriority="60"/>
@@ -987,6 +1103,7 @@
   <w:style w:type="paragraph" w:default="1" w:styleId="Normal">
     <w:name w:val="Normal"/>
     <w:qFormat/>
+    <w:rsid w:val="003011BF"/>
   </w:style>
   <w:style w:type="character" w:default="1" w:styleId="Fontepargpadro">
     <w:name w:val="Default Paragraph Font"/>

</xml_diff>

<commit_message>
feat: aplicação finalizada 100%, faltam diagramas/documentos
</commit_message>
<xml_diff>
--- a/especificacao-do-projeto.docx
+++ b/especificacao-do-projeto.docx
@@ -1,6 +1,6 @@
 
 <file path=word/document.xml><?xml version="1.0" encoding="utf-8"?>
-<w:document xmlns:wpc="http://schemas.microsoft.com/office/word/2010/wordprocessingCanvas" xmlns:cx="http://schemas.microsoft.com/office/drawing/2014/chartex" xmlns:cx1="http://schemas.microsoft.com/office/drawing/2015/9/8/chartex" xmlns:cx2="http://schemas.microsoft.com/office/drawing/2015/10/21/chartex" xmlns:cx3="http://schemas.microsoft.com/office/drawing/2016/5/9/chartex" xmlns:cx4="http://schemas.microsoft.com/office/drawing/2016/5/10/chartex" xmlns:cx5="http://schemas.microsoft.com/office/drawing/2016/5/11/chartex" xmlns:cx6="http://schemas.microsoft.com/office/drawing/2016/5/12/chartex" xmlns:cx7="http://schemas.microsoft.com/office/drawing/2016/5/13/chartex" xmlns:cx8="http://schemas.microsoft.com/office/drawing/2016/5/14/chartex" xmlns:mc="http://schemas.openxmlformats.org/markup-compatibility/2006" xmlns:aink="http://schemas.microsoft.com/office/drawing/2016/ink" xmlns:am3d="http://schemas.microsoft.com/office/drawing/2017/model3d" xmlns:o="urn:schemas-microsoft-com:office:office" xmlns:r="http://schemas.openxmlformats.org/officeDocument/2006/relationships" xmlns:m="http://schemas.openxmlformats.org/officeDocument/2006/math" xmlns:v="urn:schemas-microsoft-com:vml" xmlns:wp14="http://schemas.microsoft.com/office/word/2010/wordprocessingDrawing" xmlns:wp="http://schemas.openxmlformats.org/drawingml/2006/wordprocessingDrawing" xmlns:w10="urn:schemas-microsoft-com:office:word" xmlns:w="http://schemas.openxmlformats.org/wordprocessingml/2006/main" xmlns:w14="http://schemas.microsoft.com/office/word/2010/wordml" xmlns:w15="http://schemas.microsoft.com/office/word/2012/wordml" xmlns:w16cid="http://schemas.microsoft.com/office/word/2016/wordml/cid" xmlns:w16se="http://schemas.microsoft.com/office/word/2015/wordml/symex" xmlns:wpg="http://schemas.microsoft.com/office/word/2010/wordprocessingGroup" xmlns:wpi="http://schemas.microsoft.com/office/word/2010/wordprocessingInk" xmlns:wne="http://schemas.microsoft.com/office/word/2006/wordml" xmlns:wps="http://schemas.microsoft.com/office/word/2010/wordprocessingShape" mc:Ignorable="w14 w15 w16se w16cid wp14">
+<w:document xmlns:wpc="http://schemas.microsoft.com/office/word/2010/wordprocessingCanvas" xmlns:cx="http://schemas.microsoft.com/office/drawing/2014/chartex" xmlns:cx1="http://schemas.microsoft.com/office/drawing/2015/9/8/chartex" xmlns:cx2="http://schemas.microsoft.com/office/drawing/2015/10/21/chartex" xmlns:cx3="http://schemas.microsoft.com/office/drawing/2016/5/9/chartex" xmlns:cx4="http://schemas.microsoft.com/office/drawing/2016/5/10/chartex" xmlns:cx5="http://schemas.microsoft.com/office/drawing/2016/5/11/chartex" xmlns:cx6="http://schemas.microsoft.com/office/drawing/2016/5/12/chartex" xmlns:cx7="http://schemas.microsoft.com/office/drawing/2016/5/13/chartex" xmlns:cx8="http://schemas.microsoft.com/office/drawing/2016/5/14/chartex" xmlns:mc="http://schemas.openxmlformats.org/markup-compatibility/2006" xmlns:aink="http://schemas.microsoft.com/office/drawing/2016/ink" xmlns:am3d="http://schemas.microsoft.com/office/drawing/2017/model3d" xmlns:o="urn:schemas-microsoft-com:office:office" xmlns:r="http://schemas.openxmlformats.org/officeDocument/2006/relationships" xmlns:m="http://schemas.openxmlformats.org/officeDocument/2006/math" xmlns:v="urn:schemas-microsoft-com:vml" xmlns:wp14="http://schemas.microsoft.com/office/word/2010/wordprocessingDrawing" xmlns:wp="http://schemas.openxmlformats.org/drawingml/2006/wordprocessingDrawing" xmlns:w10="urn:schemas-microsoft-com:office:word" xmlns:w="http://schemas.openxmlformats.org/wordprocessingml/2006/main" xmlns:w14="http://schemas.microsoft.com/office/word/2010/wordml" xmlns:w15="http://schemas.microsoft.com/office/word/2012/wordml" xmlns:w16cex="http://schemas.microsoft.com/office/word/2018/wordml/cex" xmlns:w16cid="http://schemas.microsoft.com/office/word/2016/wordml/cid" xmlns:w16="http://schemas.microsoft.com/office/word/2018/wordml" xmlns:w16se="http://schemas.microsoft.com/office/word/2015/wordml/symex" xmlns:wpg="http://schemas.microsoft.com/office/word/2010/wordprocessingGroup" xmlns:wpi="http://schemas.microsoft.com/office/word/2010/wordprocessingInk" xmlns:wne="http://schemas.microsoft.com/office/word/2006/wordml" xmlns:wps="http://schemas.microsoft.com/office/word/2010/wordprocessingShape" mc:Ignorable="w14 w15 w16se w16cid w16 w16cex wp14">
   <w:body>
     <w:p>
       <w:pPr>
@@ -20,10 +20,11 @@
           <w:sz w:val="24"/>
           <w:szCs w:val="24"/>
         </w:rPr>
-        <w:t xml:space="preserve">Gabriel Esteves </w:t>
-      </w:r>
-      <w:proofErr w:type="spellStart"/>
-      <w:r>
+        <w:t>Gabriel Esteves Messas</w:t>
+      </w:r>
+    </w:p>
+    <w:p>
+      <w:pPr>
         <w:rPr>
           <w:rFonts w:ascii="Arial" w:hAnsi="Arial" w:cs="Arial"/>
           <w:b/>
@@ -31,12 +32,8 @@
           <w:sz w:val="24"/>
           <w:szCs w:val="24"/>
         </w:rPr>
-        <w:t>Messas</w:t>
-      </w:r>
-      <w:proofErr w:type="spellEnd"/>
-    </w:p>
-    <w:p>
-      <w:pPr>
+      </w:pPr>
+      <w:r>
         <w:rPr>
           <w:rFonts w:ascii="Arial" w:hAnsi="Arial" w:cs="Arial"/>
           <w:b/>
@@ -44,8 +41,20 @@
           <w:sz w:val="24"/>
           <w:szCs w:val="24"/>
         </w:rPr>
-      </w:pPr>
-      <w:r>
+        <w:t>Pedro Augusto Pereira Henrique dos Santos</w:t>
+      </w:r>
+    </w:p>
+    <w:p>
+      <w:pPr>
+        <w:rPr>
+          <w:rFonts w:ascii="Arial" w:hAnsi="Arial" w:cs="Arial"/>
+          <w:sz w:val="24"/>
+          <w:szCs w:val="24"/>
+        </w:rPr>
+      </w:pPr>
+    </w:p>
+    <w:p>
+      <w:pPr>
         <w:rPr>
           <w:rFonts w:ascii="Arial" w:hAnsi="Arial" w:cs="Arial"/>
           <w:b/>
@@ -53,20 +62,8 @@
           <w:sz w:val="24"/>
           <w:szCs w:val="24"/>
         </w:rPr>
-        <w:t>Pedro Augusto Pereira Henrique dos Santos</w:t>
-      </w:r>
-    </w:p>
-    <w:p>
-      <w:pPr>
-        <w:rPr>
-          <w:rFonts w:ascii="Arial" w:hAnsi="Arial" w:cs="Arial"/>
-          <w:sz w:val="24"/>
-          <w:szCs w:val="24"/>
-        </w:rPr>
-      </w:pPr>
-    </w:p>
-    <w:p>
-      <w:pPr>
+      </w:pPr>
+      <w:r>
         <w:rPr>
           <w:rFonts w:ascii="Arial" w:hAnsi="Arial" w:cs="Arial"/>
           <w:b/>
@@ -74,8 +71,11 @@
           <w:sz w:val="24"/>
           <w:szCs w:val="24"/>
         </w:rPr>
-      </w:pPr>
-      <w:r>
+        <w:t>Nosso projeto será uma plataforma de gerenciamento de estoque e clientes. Nesse projeto teremos duas entidades principais PRODUTO e CLIENTE, a maioria das funcionalidades dependem diretamente desses.</w:t>
+      </w:r>
+    </w:p>
+    <w:p>
+      <w:pPr>
         <w:rPr>
           <w:rFonts w:ascii="Arial" w:hAnsi="Arial" w:cs="Arial"/>
           <w:b/>
@@ -83,11 +83,8 @@
           <w:sz w:val="24"/>
           <w:szCs w:val="24"/>
         </w:rPr>
-        <w:t>Nosso projeto será uma plataforma de gerenciamento de estoque e clientes. Nesse projeto teremos duas entidades principais PRODUTO e CLIENTE, a maioria das funcionalidades dependem diretamente desses.</w:t>
-      </w:r>
-    </w:p>
-    <w:p>
-      <w:pPr>
+      </w:pPr>
+      <w:r>
         <w:rPr>
           <w:rFonts w:ascii="Arial" w:hAnsi="Arial" w:cs="Arial"/>
           <w:b/>
@@ -95,8 +92,151 @@
           <w:sz w:val="24"/>
           <w:szCs w:val="24"/>
         </w:rPr>
-      </w:pPr>
-      <w:r>
+        <w:br/>
+        <w:t>O PRODUTO possui como atributos:</w:t>
+      </w:r>
+    </w:p>
+    <w:p>
+      <w:pPr>
+        <w:rPr>
+          <w:rFonts w:ascii="Arial" w:hAnsi="Arial" w:cs="Arial"/>
+          <w:sz w:val="24"/>
+          <w:szCs w:val="24"/>
+        </w:rPr>
+      </w:pPr>
+      <w:r>
+        <w:rPr>
+          <w:rFonts w:ascii="Arial" w:hAnsi="Arial" w:cs="Arial"/>
+          <w:sz w:val="24"/>
+          <w:szCs w:val="24"/>
+        </w:rPr>
+        <w:t>- ID (</w:t>
+      </w:r>
+      <w:proofErr w:type="spellStart"/>
+      <w:r>
+        <w:rPr>
+          <w:rFonts w:ascii="Arial" w:hAnsi="Arial" w:cs="Arial"/>
+          <w:sz w:val="24"/>
+          <w:szCs w:val="24"/>
+        </w:rPr>
+        <w:t>primary</w:t>
+      </w:r>
+      <w:proofErr w:type="spellEnd"/>
+      <w:r>
+        <w:rPr>
+          <w:rFonts w:ascii="Arial" w:hAnsi="Arial" w:cs="Arial"/>
+          <w:sz w:val="24"/>
+          <w:szCs w:val="24"/>
+        </w:rPr>
+        <w:t xml:space="preserve"> </w:t>
+      </w:r>
+      <w:proofErr w:type="spellStart"/>
+      <w:r>
+        <w:rPr>
+          <w:rFonts w:ascii="Arial" w:hAnsi="Arial" w:cs="Arial"/>
+          <w:sz w:val="24"/>
+          <w:szCs w:val="24"/>
+        </w:rPr>
+        <w:t>key</w:t>
+      </w:r>
+      <w:proofErr w:type="spellEnd"/>
+      <w:r>
+        <w:rPr>
+          <w:rFonts w:ascii="Arial" w:hAnsi="Arial" w:cs="Arial"/>
+          <w:sz w:val="24"/>
+          <w:szCs w:val="24"/>
+        </w:rPr>
+        <w:t>)</w:t>
+      </w:r>
+    </w:p>
+    <w:p>
+      <w:pPr>
+        <w:rPr>
+          <w:rFonts w:ascii="Arial" w:hAnsi="Arial" w:cs="Arial"/>
+          <w:sz w:val="24"/>
+          <w:szCs w:val="24"/>
+        </w:rPr>
+      </w:pPr>
+      <w:r>
+        <w:rPr>
+          <w:rFonts w:ascii="Arial" w:hAnsi="Arial" w:cs="Arial"/>
+          <w:sz w:val="24"/>
+          <w:szCs w:val="24"/>
+        </w:rPr>
+        <w:t>- Nome</w:t>
+      </w:r>
+    </w:p>
+    <w:p>
+      <w:pPr>
+        <w:rPr>
+          <w:rFonts w:ascii="Arial" w:hAnsi="Arial" w:cs="Arial"/>
+          <w:sz w:val="24"/>
+          <w:szCs w:val="24"/>
+        </w:rPr>
+      </w:pPr>
+      <w:r>
+        <w:rPr>
+          <w:rFonts w:ascii="Arial" w:hAnsi="Arial" w:cs="Arial"/>
+          <w:sz w:val="24"/>
+          <w:szCs w:val="24"/>
+        </w:rPr>
+        <w:t>- Preço de Venda</w:t>
+      </w:r>
+    </w:p>
+    <w:p>
+      <w:pPr>
+        <w:rPr>
+          <w:rFonts w:ascii="Arial" w:hAnsi="Arial" w:cs="Arial"/>
+          <w:sz w:val="24"/>
+          <w:szCs w:val="24"/>
+        </w:rPr>
+      </w:pPr>
+      <w:r>
+        <w:rPr>
+          <w:rFonts w:ascii="Arial" w:hAnsi="Arial" w:cs="Arial"/>
+          <w:sz w:val="24"/>
+          <w:szCs w:val="24"/>
+        </w:rPr>
+        <w:t>- Quantidade</w:t>
+      </w:r>
+    </w:p>
+    <w:p>
+      <w:pPr>
+        <w:rPr>
+          <w:rFonts w:ascii="Arial" w:hAnsi="Arial" w:cs="Arial"/>
+          <w:sz w:val="24"/>
+          <w:szCs w:val="24"/>
+        </w:rPr>
+      </w:pPr>
+      <w:r>
+        <w:rPr>
+          <w:rFonts w:ascii="Arial" w:hAnsi="Arial" w:cs="Arial"/>
+          <w:sz w:val="24"/>
+          <w:szCs w:val="24"/>
+        </w:rPr>
+        <w:t>- Preço de Compra 1</w:t>
+      </w:r>
+    </w:p>
+    <w:p>
+      <w:pPr>
+        <w:rPr>
+          <w:rFonts w:ascii="Arial" w:hAnsi="Arial" w:cs="Arial"/>
+          <w:sz w:val="24"/>
+          <w:szCs w:val="24"/>
+          <w:u w:val="single"/>
+        </w:rPr>
+      </w:pPr>
+      <w:r>
+        <w:rPr>
+          <w:rFonts w:ascii="Arial" w:hAnsi="Arial" w:cs="Arial"/>
+          <w:sz w:val="24"/>
+          <w:szCs w:val="24"/>
+        </w:rPr>
+        <w:t>- Preço de Compra 2</w:t>
+      </w:r>
+    </w:p>
+    <w:p>
+      <w:pPr>
         <w:rPr>
           <w:rFonts w:ascii="Arial" w:hAnsi="Arial" w:cs="Arial"/>
           <w:b/>
@@ -104,153 +244,8 @@
           <w:sz w:val="24"/>
           <w:szCs w:val="24"/>
         </w:rPr>
-        <w:br/>
-        <w:t>O PRODUTO possui como atributos:</w:t>
-      </w:r>
-      <w:bookmarkStart w:id="0" w:name="_GoBack"/>
-      <w:bookmarkEnd w:id="0"/>
-    </w:p>
-    <w:p>
-      <w:pPr>
-        <w:rPr>
-          <w:rFonts w:ascii="Arial" w:hAnsi="Arial" w:cs="Arial"/>
-          <w:sz w:val="24"/>
-          <w:szCs w:val="24"/>
-        </w:rPr>
-      </w:pPr>
-      <w:r>
-        <w:rPr>
-          <w:rFonts w:ascii="Arial" w:hAnsi="Arial" w:cs="Arial"/>
-          <w:sz w:val="24"/>
-          <w:szCs w:val="24"/>
-        </w:rPr>
-        <w:t>- ID (</w:t>
-      </w:r>
-      <w:proofErr w:type="spellStart"/>
-      <w:r>
-        <w:rPr>
-          <w:rFonts w:ascii="Arial" w:hAnsi="Arial" w:cs="Arial"/>
-          <w:sz w:val="24"/>
-          <w:szCs w:val="24"/>
-        </w:rPr>
-        <w:t>primary</w:t>
-      </w:r>
-      <w:proofErr w:type="spellEnd"/>
-      <w:r>
-        <w:rPr>
-          <w:rFonts w:ascii="Arial" w:hAnsi="Arial" w:cs="Arial"/>
-          <w:sz w:val="24"/>
-          <w:szCs w:val="24"/>
-        </w:rPr>
-        <w:t xml:space="preserve"> </w:t>
-      </w:r>
-      <w:proofErr w:type="spellStart"/>
-      <w:r>
-        <w:rPr>
-          <w:rFonts w:ascii="Arial" w:hAnsi="Arial" w:cs="Arial"/>
-          <w:sz w:val="24"/>
-          <w:szCs w:val="24"/>
-        </w:rPr>
-        <w:t>key</w:t>
-      </w:r>
-      <w:proofErr w:type="spellEnd"/>
-      <w:r>
-        <w:rPr>
-          <w:rFonts w:ascii="Arial" w:hAnsi="Arial" w:cs="Arial"/>
-          <w:sz w:val="24"/>
-          <w:szCs w:val="24"/>
-        </w:rPr>
-        <w:t>)</w:t>
-      </w:r>
-    </w:p>
-    <w:p>
-      <w:pPr>
-        <w:rPr>
-          <w:rFonts w:ascii="Arial" w:hAnsi="Arial" w:cs="Arial"/>
-          <w:sz w:val="24"/>
-          <w:szCs w:val="24"/>
-        </w:rPr>
-      </w:pPr>
-      <w:r>
-        <w:rPr>
-          <w:rFonts w:ascii="Arial" w:hAnsi="Arial" w:cs="Arial"/>
-          <w:sz w:val="24"/>
-          <w:szCs w:val="24"/>
-        </w:rPr>
-        <w:t>- Nome</w:t>
-      </w:r>
-    </w:p>
-    <w:p>
-      <w:pPr>
-        <w:rPr>
-          <w:rFonts w:ascii="Arial" w:hAnsi="Arial" w:cs="Arial"/>
-          <w:sz w:val="24"/>
-          <w:szCs w:val="24"/>
-        </w:rPr>
-      </w:pPr>
-      <w:r>
-        <w:rPr>
-          <w:rFonts w:ascii="Arial" w:hAnsi="Arial" w:cs="Arial"/>
-          <w:sz w:val="24"/>
-          <w:szCs w:val="24"/>
-        </w:rPr>
-        <w:t>- Preço de Venda</w:t>
-      </w:r>
-    </w:p>
-    <w:p>
-      <w:pPr>
-        <w:rPr>
-          <w:rFonts w:ascii="Arial" w:hAnsi="Arial" w:cs="Arial"/>
-          <w:sz w:val="24"/>
-          <w:szCs w:val="24"/>
-        </w:rPr>
-      </w:pPr>
-      <w:r>
-        <w:rPr>
-          <w:rFonts w:ascii="Arial" w:hAnsi="Arial" w:cs="Arial"/>
-          <w:sz w:val="24"/>
-          <w:szCs w:val="24"/>
-        </w:rPr>
-        <w:t>- Quantidade</w:t>
-      </w:r>
-    </w:p>
-    <w:p>
-      <w:pPr>
-        <w:rPr>
-          <w:rFonts w:ascii="Arial" w:hAnsi="Arial" w:cs="Arial"/>
-          <w:sz w:val="24"/>
-          <w:szCs w:val="24"/>
-        </w:rPr>
-      </w:pPr>
-      <w:r>
-        <w:rPr>
-          <w:rFonts w:ascii="Arial" w:hAnsi="Arial" w:cs="Arial"/>
-          <w:sz w:val="24"/>
-          <w:szCs w:val="24"/>
-        </w:rPr>
-        <w:t>- Preço de Compra 1</w:t>
-      </w:r>
-    </w:p>
-    <w:p>
-      <w:pPr>
-        <w:rPr>
-          <w:rFonts w:ascii="Arial" w:hAnsi="Arial" w:cs="Arial"/>
-          <w:sz w:val="24"/>
-          <w:szCs w:val="24"/>
-          <w:u w:val="single"/>
-        </w:rPr>
-      </w:pPr>
-      <w:r>
-        <w:rPr>
-          <w:rFonts w:ascii="Arial" w:hAnsi="Arial" w:cs="Arial"/>
-          <w:sz w:val="24"/>
-          <w:szCs w:val="24"/>
-        </w:rPr>
-        <w:t>- Preço de Compra 2</w:t>
-      </w:r>
-    </w:p>
-    <w:p>
-      <w:pPr>
+      </w:pPr>
+      <w:r>
         <w:rPr>
           <w:rFonts w:ascii="Arial" w:hAnsi="Arial" w:cs="Arial"/>
           <w:b/>
@@ -258,7 +253,8 @@
           <w:sz w:val="24"/>
           <w:szCs w:val="24"/>
         </w:rPr>
-      </w:pPr>
+        <w:t xml:space="preserve">O </w:t>
+      </w:r>
       <w:r>
         <w:rPr>
           <w:rFonts w:ascii="Arial" w:hAnsi="Arial" w:cs="Arial"/>
@@ -267,7 +263,7 @@
           <w:sz w:val="24"/>
           <w:szCs w:val="24"/>
         </w:rPr>
-        <w:t xml:space="preserve">O </w:t>
+        <w:t>CONTATO</w:t>
       </w:r>
       <w:r>
         <w:rPr>
@@ -277,9 +273,248 @@
           <w:sz w:val="24"/>
           <w:szCs w:val="24"/>
         </w:rPr>
-        <w:t>CONTATO</w:t>
-      </w:r>
-      <w:r>
+        <w:t xml:space="preserve"> possui como atributos:</w:t>
+      </w:r>
+    </w:p>
+    <w:p>
+      <w:pPr>
+        <w:rPr>
+          <w:rFonts w:ascii="Arial" w:hAnsi="Arial" w:cs="Arial"/>
+          <w:sz w:val="24"/>
+          <w:szCs w:val="24"/>
+        </w:rPr>
+      </w:pPr>
+      <w:r>
+        <w:rPr>
+          <w:rFonts w:ascii="Arial" w:hAnsi="Arial" w:cs="Arial"/>
+          <w:sz w:val="24"/>
+          <w:szCs w:val="24"/>
+        </w:rPr>
+        <w:t>- ID (</w:t>
+      </w:r>
+      <w:proofErr w:type="spellStart"/>
+      <w:r>
+        <w:rPr>
+          <w:rFonts w:ascii="Arial" w:hAnsi="Arial" w:cs="Arial"/>
+          <w:sz w:val="24"/>
+          <w:szCs w:val="24"/>
+        </w:rPr>
+        <w:t>primary</w:t>
+      </w:r>
+      <w:proofErr w:type="spellEnd"/>
+      <w:r>
+        <w:rPr>
+          <w:rFonts w:ascii="Arial" w:hAnsi="Arial" w:cs="Arial"/>
+          <w:sz w:val="24"/>
+          <w:szCs w:val="24"/>
+        </w:rPr>
+        <w:t xml:space="preserve"> </w:t>
+      </w:r>
+      <w:proofErr w:type="spellStart"/>
+      <w:r>
+        <w:rPr>
+          <w:rFonts w:ascii="Arial" w:hAnsi="Arial" w:cs="Arial"/>
+          <w:sz w:val="24"/>
+          <w:szCs w:val="24"/>
+        </w:rPr>
+        <w:t>key</w:t>
+      </w:r>
+      <w:proofErr w:type="spellEnd"/>
+      <w:r>
+        <w:rPr>
+          <w:rFonts w:ascii="Arial" w:hAnsi="Arial" w:cs="Arial"/>
+          <w:sz w:val="24"/>
+          <w:szCs w:val="24"/>
+        </w:rPr>
+        <w:t>)</w:t>
+      </w:r>
+    </w:p>
+    <w:p>
+      <w:pPr>
+        <w:rPr>
+          <w:rFonts w:ascii="Arial" w:hAnsi="Arial" w:cs="Arial"/>
+          <w:sz w:val="24"/>
+          <w:szCs w:val="24"/>
+        </w:rPr>
+      </w:pPr>
+      <w:r>
+        <w:rPr>
+          <w:rFonts w:ascii="Arial" w:hAnsi="Arial" w:cs="Arial"/>
+          <w:sz w:val="24"/>
+          <w:szCs w:val="24"/>
+        </w:rPr>
+        <w:t>- Nome</w:t>
+      </w:r>
+    </w:p>
+    <w:p>
+      <w:pPr>
+        <w:rPr>
+          <w:rFonts w:ascii="Arial" w:hAnsi="Arial" w:cs="Arial"/>
+          <w:sz w:val="24"/>
+          <w:szCs w:val="24"/>
+        </w:rPr>
+      </w:pPr>
+      <w:r>
+        <w:rPr>
+          <w:rFonts w:ascii="Arial" w:hAnsi="Arial" w:cs="Arial"/>
+          <w:sz w:val="24"/>
+          <w:szCs w:val="24"/>
+        </w:rPr>
+        <w:t>- Apelido</w:t>
+      </w:r>
+    </w:p>
+    <w:p>
+      <w:pPr>
+        <w:rPr>
+          <w:rFonts w:ascii="Arial" w:hAnsi="Arial" w:cs="Arial"/>
+          <w:sz w:val="24"/>
+          <w:szCs w:val="24"/>
+          <w:u w:val="single"/>
+        </w:rPr>
+      </w:pPr>
+      <w:r>
+        <w:rPr>
+          <w:rFonts w:ascii="Arial" w:hAnsi="Arial" w:cs="Arial"/>
+          <w:sz w:val="24"/>
+          <w:szCs w:val="24"/>
+        </w:rPr>
+        <w:t>- Oficina</w:t>
+      </w:r>
+    </w:p>
+    <w:p>
+      <w:pPr>
+        <w:rPr>
+          <w:rFonts w:ascii="Arial" w:hAnsi="Arial" w:cs="Arial"/>
+          <w:sz w:val="24"/>
+          <w:szCs w:val="24"/>
+        </w:rPr>
+      </w:pPr>
+      <w:bookmarkStart w:id="0" w:name="_Hlk51052135"/>
+      <w:r>
+        <w:rPr>
+          <w:rFonts w:ascii="Arial" w:hAnsi="Arial" w:cs="Arial"/>
+          <w:sz w:val="24"/>
+          <w:szCs w:val="24"/>
+        </w:rPr>
+        <w:t>- Endereço</w:t>
+      </w:r>
+    </w:p>
+    <w:p>
+      <w:pPr>
+        <w:rPr>
+          <w:rFonts w:ascii="Arial" w:hAnsi="Arial" w:cs="Arial"/>
+          <w:sz w:val="24"/>
+          <w:szCs w:val="24"/>
+        </w:rPr>
+      </w:pPr>
+      <w:r>
+        <w:rPr>
+          <w:rFonts w:ascii="Arial" w:hAnsi="Arial" w:cs="Arial"/>
+          <w:sz w:val="24"/>
+          <w:szCs w:val="24"/>
+        </w:rPr>
+        <w:t>- Bairro</w:t>
+      </w:r>
+    </w:p>
+    <w:p>
+      <w:pPr>
+        <w:rPr>
+          <w:rFonts w:ascii="Arial" w:hAnsi="Arial" w:cs="Arial"/>
+          <w:sz w:val="24"/>
+          <w:szCs w:val="24"/>
+        </w:rPr>
+      </w:pPr>
+      <w:r>
+        <w:rPr>
+          <w:rFonts w:ascii="Arial" w:hAnsi="Arial" w:cs="Arial"/>
+          <w:sz w:val="24"/>
+          <w:szCs w:val="24"/>
+        </w:rPr>
+        <w:t>- Cidade</w:t>
+      </w:r>
+    </w:p>
+    <w:p>
+      <w:pPr>
+        <w:rPr>
+          <w:rFonts w:ascii="Arial" w:hAnsi="Arial" w:cs="Arial"/>
+          <w:sz w:val="24"/>
+          <w:szCs w:val="24"/>
+          <w:u w:val="single"/>
+        </w:rPr>
+      </w:pPr>
+      <w:r>
+        <w:rPr>
+          <w:rFonts w:ascii="Arial" w:hAnsi="Arial" w:cs="Arial"/>
+          <w:sz w:val="24"/>
+          <w:szCs w:val="24"/>
+        </w:rPr>
+        <w:t>- Telefone1</w:t>
+      </w:r>
+    </w:p>
+    <w:p>
+      <w:pPr>
+        <w:rPr>
+          <w:rFonts w:ascii="Arial" w:hAnsi="Arial" w:cs="Arial"/>
+          <w:sz w:val="24"/>
+          <w:szCs w:val="24"/>
+        </w:rPr>
+      </w:pPr>
+      <w:r>
+        <w:rPr>
+          <w:rFonts w:ascii="Arial" w:hAnsi="Arial" w:cs="Arial"/>
+          <w:sz w:val="24"/>
+          <w:szCs w:val="24"/>
+        </w:rPr>
+        <w:t>- Telefone 2</w:t>
+      </w:r>
+    </w:p>
+    <w:p>
+      <w:pPr>
+        <w:rPr>
+          <w:rFonts w:ascii="Arial" w:hAnsi="Arial" w:cs="Arial"/>
+          <w:sz w:val="24"/>
+          <w:szCs w:val="24"/>
+          <w:u w:val="single"/>
+        </w:rPr>
+      </w:pPr>
+      <w:r>
+        <w:rPr>
+          <w:rFonts w:ascii="Arial" w:hAnsi="Arial" w:cs="Arial"/>
+          <w:sz w:val="24"/>
+          <w:szCs w:val="24"/>
+        </w:rPr>
+        <w:t>- Telefone 3</w:t>
+      </w:r>
+    </w:p>
+    <w:p>
+      <w:pPr>
+        <w:rPr>
+          <w:rFonts w:ascii="Arial" w:hAnsi="Arial" w:cs="Arial"/>
+          <w:sz w:val="24"/>
+          <w:szCs w:val="24"/>
+        </w:rPr>
+      </w:pPr>
+      <w:r>
+        <w:rPr>
+          <w:rFonts w:ascii="Arial" w:hAnsi="Arial" w:cs="Arial"/>
+          <w:sz w:val="24"/>
+          <w:szCs w:val="24"/>
+        </w:rPr>
+        <w:t>- Observação</w:t>
+      </w:r>
+    </w:p>
+    <w:p>
+      <w:pPr>
+        <w:rPr>
+          <w:rFonts w:ascii="Arial" w:hAnsi="Arial" w:cs="Arial"/>
+          <w:sz w:val="24"/>
+          <w:szCs w:val="24"/>
+        </w:rPr>
+      </w:pPr>
+    </w:p>
+    <w:bookmarkEnd w:id="0"/>
+    <w:p>
+      <w:pPr>
         <w:rPr>
           <w:rFonts w:ascii="Arial" w:hAnsi="Arial" w:cs="Arial"/>
           <w:b/>
@@ -287,239 +522,8 @@
           <w:sz w:val="24"/>
           <w:szCs w:val="24"/>
         </w:rPr>
-        <w:t xml:space="preserve"> possui como atributos:</w:t>
-      </w:r>
-    </w:p>
-    <w:p>
-      <w:pPr>
-        <w:rPr>
-          <w:rFonts w:ascii="Arial" w:hAnsi="Arial" w:cs="Arial"/>
-          <w:sz w:val="24"/>
-          <w:szCs w:val="24"/>
-        </w:rPr>
-      </w:pPr>
-      <w:r>
-        <w:rPr>
-          <w:rFonts w:ascii="Arial" w:hAnsi="Arial" w:cs="Arial"/>
-          <w:sz w:val="24"/>
-          <w:szCs w:val="24"/>
-        </w:rPr>
-        <w:t>- ID (</w:t>
-      </w:r>
-      <w:proofErr w:type="spellStart"/>
-      <w:r>
-        <w:rPr>
-          <w:rFonts w:ascii="Arial" w:hAnsi="Arial" w:cs="Arial"/>
-          <w:sz w:val="24"/>
-          <w:szCs w:val="24"/>
-        </w:rPr>
-        <w:t>primary</w:t>
-      </w:r>
-      <w:proofErr w:type="spellEnd"/>
-      <w:r>
-        <w:rPr>
-          <w:rFonts w:ascii="Arial" w:hAnsi="Arial" w:cs="Arial"/>
-          <w:sz w:val="24"/>
-          <w:szCs w:val="24"/>
-        </w:rPr>
-        <w:t xml:space="preserve"> </w:t>
-      </w:r>
-      <w:proofErr w:type="spellStart"/>
-      <w:r>
-        <w:rPr>
-          <w:rFonts w:ascii="Arial" w:hAnsi="Arial" w:cs="Arial"/>
-          <w:sz w:val="24"/>
-          <w:szCs w:val="24"/>
-        </w:rPr>
-        <w:t>key</w:t>
-      </w:r>
-      <w:proofErr w:type="spellEnd"/>
-      <w:r>
-        <w:rPr>
-          <w:rFonts w:ascii="Arial" w:hAnsi="Arial" w:cs="Arial"/>
-          <w:sz w:val="24"/>
-          <w:szCs w:val="24"/>
-        </w:rPr>
-        <w:t>)</w:t>
-      </w:r>
-    </w:p>
-    <w:p>
-      <w:pPr>
-        <w:rPr>
-          <w:rFonts w:ascii="Arial" w:hAnsi="Arial" w:cs="Arial"/>
-          <w:sz w:val="24"/>
-          <w:szCs w:val="24"/>
-        </w:rPr>
-      </w:pPr>
-      <w:r>
-        <w:rPr>
-          <w:rFonts w:ascii="Arial" w:hAnsi="Arial" w:cs="Arial"/>
-          <w:sz w:val="24"/>
-          <w:szCs w:val="24"/>
-        </w:rPr>
-        <w:t>- Nome</w:t>
-      </w:r>
-    </w:p>
-    <w:p>
-      <w:pPr>
-        <w:rPr>
-          <w:rFonts w:ascii="Arial" w:hAnsi="Arial" w:cs="Arial"/>
-          <w:sz w:val="24"/>
-          <w:szCs w:val="24"/>
-        </w:rPr>
-      </w:pPr>
-      <w:r>
-        <w:rPr>
-          <w:rFonts w:ascii="Arial" w:hAnsi="Arial" w:cs="Arial"/>
-          <w:sz w:val="24"/>
-          <w:szCs w:val="24"/>
-        </w:rPr>
-        <w:t>- Apelido</w:t>
-      </w:r>
-    </w:p>
-    <w:p>
-      <w:pPr>
-        <w:rPr>
-          <w:rFonts w:ascii="Arial" w:hAnsi="Arial" w:cs="Arial"/>
-          <w:sz w:val="24"/>
-          <w:szCs w:val="24"/>
-          <w:u w:val="single"/>
-        </w:rPr>
-      </w:pPr>
-      <w:r>
-        <w:rPr>
-          <w:rFonts w:ascii="Arial" w:hAnsi="Arial" w:cs="Arial"/>
-          <w:sz w:val="24"/>
-          <w:szCs w:val="24"/>
-        </w:rPr>
-        <w:t>- Oficina</w:t>
-      </w:r>
-    </w:p>
-    <w:p>
-      <w:pPr>
-        <w:rPr>
-          <w:rFonts w:ascii="Arial" w:hAnsi="Arial" w:cs="Arial"/>
-          <w:sz w:val="24"/>
-          <w:szCs w:val="24"/>
-        </w:rPr>
-      </w:pPr>
-      <w:bookmarkStart w:id="1" w:name="_Hlk51052135"/>
-      <w:r>
-        <w:rPr>
-          <w:rFonts w:ascii="Arial" w:hAnsi="Arial" w:cs="Arial"/>
-          <w:sz w:val="24"/>
-          <w:szCs w:val="24"/>
-        </w:rPr>
-        <w:t>- Endereço</w:t>
-      </w:r>
-    </w:p>
-    <w:p>
-      <w:pPr>
-        <w:rPr>
-          <w:rFonts w:ascii="Arial" w:hAnsi="Arial" w:cs="Arial"/>
-          <w:sz w:val="24"/>
-          <w:szCs w:val="24"/>
-        </w:rPr>
-      </w:pPr>
-      <w:r>
-        <w:rPr>
-          <w:rFonts w:ascii="Arial" w:hAnsi="Arial" w:cs="Arial"/>
-          <w:sz w:val="24"/>
-          <w:szCs w:val="24"/>
-        </w:rPr>
-        <w:t>- Bairro</w:t>
-      </w:r>
-    </w:p>
-    <w:p>
-      <w:pPr>
-        <w:rPr>
-          <w:rFonts w:ascii="Arial" w:hAnsi="Arial" w:cs="Arial"/>
-          <w:sz w:val="24"/>
-          <w:szCs w:val="24"/>
-        </w:rPr>
-      </w:pPr>
-      <w:r>
-        <w:rPr>
-          <w:rFonts w:ascii="Arial" w:hAnsi="Arial" w:cs="Arial"/>
-          <w:sz w:val="24"/>
-          <w:szCs w:val="24"/>
-        </w:rPr>
-        <w:t>- Cidade</w:t>
-      </w:r>
-    </w:p>
-    <w:p>
-      <w:pPr>
-        <w:rPr>
-          <w:rFonts w:ascii="Arial" w:hAnsi="Arial" w:cs="Arial"/>
-          <w:sz w:val="24"/>
-          <w:szCs w:val="24"/>
-          <w:u w:val="single"/>
-        </w:rPr>
-      </w:pPr>
-      <w:r>
-        <w:rPr>
-          <w:rFonts w:ascii="Arial" w:hAnsi="Arial" w:cs="Arial"/>
-          <w:sz w:val="24"/>
-          <w:szCs w:val="24"/>
-        </w:rPr>
-        <w:t>- Telefone1</w:t>
-      </w:r>
-    </w:p>
-    <w:p>
-      <w:pPr>
-        <w:rPr>
-          <w:rFonts w:ascii="Arial" w:hAnsi="Arial" w:cs="Arial"/>
-          <w:sz w:val="24"/>
-          <w:szCs w:val="24"/>
-        </w:rPr>
-      </w:pPr>
-      <w:r>
-        <w:rPr>
-          <w:rFonts w:ascii="Arial" w:hAnsi="Arial" w:cs="Arial"/>
-          <w:sz w:val="24"/>
-          <w:szCs w:val="24"/>
-        </w:rPr>
-        <w:t>- Telefone 2</w:t>
-      </w:r>
-    </w:p>
-    <w:p>
-      <w:pPr>
-        <w:rPr>
-          <w:rFonts w:ascii="Arial" w:hAnsi="Arial" w:cs="Arial"/>
-          <w:sz w:val="24"/>
-          <w:szCs w:val="24"/>
-          <w:u w:val="single"/>
-        </w:rPr>
-      </w:pPr>
-      <w:r>
-        <w:rPr>
-          <w:rFonts w:ascii="Arial" w:hAnsi="Arial" w:cs="Arial"/>
-          <w:sz w:val="24"/>
-          <w:szCs w:val="24"/>
-        </w:rPr>
-        <w:t>- Telefone 3</w:t>
-      </w:r>
-    </w:p>
-    <w:p>
-      <w:pPr>
-        <w:rPr>
-          <w:rFonts w:ascii="Arial" w:hAnsi="Arial" w:cs="Arial"/>
-          <w:sz w:val="24"/>
-          <w:szCs w:val="24"/>
-        </w:rPr>
-      </w:pPr>
-      <w:r>
-        <w:rPr>
-          <w:rFonts w:ascii="Arial" w:hAnsi="Arial" w:cs="Arial"/>
-          <w:sz w:val="24"/>
-          <w:szCs w:val="24"/>
-        </w:rPr>
-        <w:t>- Observação</w:t>
-      </w:r>
-    </w:p>
-    <w:bookmarkEnd w:id="1"/>
-    <w:p>
-      <w:pPr>
+      </w:pPr>
+      <w:r>
         <w:rPr>
           <w:rFonts w:ascii="Arial" w:hAnsi="Arial" w:cs="Arial"/>
           <w:b/>
@@ -527,15 +531,6 @@
           <w:sz w:val="24"/>
           <w:szCs w:val="24"/>
         </w:rPr>
-      </w:pPr>
-      <w:r>
-        <w:rPr>
-          <w:rFonts w:ascii="Arial" w:hAnsi="Arial" w:cs="Arial"/>
-          <w:b/>
-          <w:bCs/>
-          <w:sz w:val="24"/>
-          <w:szCs w:val="24"/>
-        </w:rPr>
         <w:t>Já em relação a funções dentro dessa plataforma teremos:</w:t>
       </w:r>
     </w:p>
@@ -674,6 +669,7 @@
           <w:sz w:val="24"/>
           <w:szCs w:val="24"/>
         </w:rPr>
+        <w:lastRenderedPageBreak/>
         <w:t>- Excluir um CONTATO</w:t>
       </w:r>
     </w:p>
@@ -691,7 +687,6 @@
           <w:sz w:val="24"/>
           <w:szCs w:val="24"/>
         </w:rPr>
-        <w:lastRenderedPageBreak/>
         <w:t>- Editar um CONTATO</w:t>
       </w:r>
     </w:p>
@@ -706,7 +701,7 @@
 </file>
 
 <file path=word/styles.xml><?xml version="1.0" encoding="utf-8"?>
-<w:styles xmlns:mc="http://schemas.openxmlformats.org/markup-compatibility/2006" xmlns:r="http://schemas.openxmlformats.org/officeDocument/2006/relationships" xmlns:w="http://schemas.openxmlformats.org/wordprocessingml/2006/main" xmlns:w14="http://schemas.microsoft.com/office/word/2010/wordml" xmlns:w15="http://schemas.microsoft.com/office/word/2012/wordml" xmlns:w16cid="http://schemas.microsoft.com/office/word/2016/wordml/cid" xmlns:w16se="http://schemas.microsoft.com/office/word/2015/wordml/symex" mc:Ignorable="w14 w15 w16se w16cid">
+<w:styles xmlns:mc="http://schemas.openxmlformats.org/markup-compatibility/2006" xmlns:r="http://schemas.openxmlformats.org/officeDocument/2006/relationships" xmlns:w="http://schemas.openxmlformats.org/wordprocessingml/2006/main" xmlns:w14="http://schemas.microsoft.com/office/word/2010/wordml" xmlns:w15="http://schemas.microsoft.com/office/word/2012/wordml" xmlns:w16cex="http://schemas.microsoft.com/office/word/2018/wordml/cex" xmlns:w16cid="http://schemas.microsoft.com/office/word/2016/wordml/cid" xmlns:w16="http://schemas.microsoft.com/office/word/2018/wordml" xmlns:w16se="http://schemas.microsoft.com/office/word/2015/wordml/symex" mc:Ignorable="w14 w15 w16se w16cid w16 w16cex">
   <w:docDefaults>
     <w:rPrDefault>
       <w:rPr>

</xml_diff>